<commit_message>
Change-Id: I19adde87ca645aa264b2c38156a909c793d32483 Signed-off-by: love <love@0.0.7.221>
</commit_message>
<xml_diff>
--- a/javasetutorial/essential/Regular Expressions.docx
+++ b/javasetutorial/essential/Regular Expressions.docx
@@ -15,6 +15,1045 @@
         <w:t>9/13/2016</w:t>
       </w:r>
     </w:p>
+    <w:tbl>
+      <w:tblPr>
+        <w:tblW w:w="7250" w:type="dxa"/>
+        <w:tblCellSpacing w:w="15" w:type="dxa"/>
+        <w:tblInd w:w="0" w:type="dxa"/>
+        <w:tblBorders>
+          <w:top w:val="outset" w:color="auto" w:sz="6" w:space="0"/>
+          <w:left w:val="outset" w:color="auto" w:sz="6" w:space="0"/>
+          <w:bottom w:val="outset" w:color="auto" w:sz="6" w:space="0"/>
+          <w:right w:val="outset" w:color="auto" w:sz="6" w:space="0"/>
+          <w:insideH w:val="outset" w:color="auto" w:sz="6" w:space="0"/>
+          <w:insideV w:val="outset" w:color="auto" w:sz="6" w:space="0"/>
+        </w:tblBorders>
+        <w:shd w:val="clear"/>
+        <w:tblLayout w:type="fixed"/>
+        <w:tblCellMar>
+          <w:top w:w="15" w:type="dxa"/>
+          <w:left w:w="15" w:type="dxa"/>
+          <w:bottom w:w="15" w:type="dxa"/>
+          <w:right w:w="15" w:type="dxa"/>
+        </w:tblCellMar>
+      </w:tblPr>
+      <w:tblGrid>
+        <w:gridCol w:w="1551"/>
+        <w:gridCol w:w="5699"/>
+      </w:tblGrid>
+      <w:tr>
+        <w:tblPrEx>
+          <w:tblBorders>
+            <w:top w:val="outset" w:color="auto" w:sz="6" w:space="0"/>
+            <w:left w:val="outset" w:color="auto" w:sz="6" w:space="0"/>
+            <w:bottom w:val="outset" w:color="auto" w:sz="6" w:space="0"/>
+            <w:right w:val="outset" w:color="auto" w:sz="6" w:space="0"/>
+            <w:insideH w:val="outset" w:color="auto" w:sz="6" w:space="0"/>
+            <w:insideV w:val="outset" w:color="auto" w:sz="6" w:space="0"/>
+          </w:tblBorders>
+          <w:shd w:val="clear"/>
+          <w:tblLayout w:type="fixed"/>
+        </w:tblPrEx>
+        <w:trPr>
+          <w:tblCellSpacing w:w="15" w:type="dxa"/>
+        </w:trPr>
+        <w:tc>
+          <w:tcPr>
+            <w:tcW w:w="1506" w:type="dxa"/>
+            <w:shd w:val="clear"/>
+            <w:vAlign w:val="center"/>
+          </w:tcPr>
+          <w:p>
+            <w:pPr>
+              <w:rPr>
+                <w:lang w:val="en-US"/>
+              </w:rPr>
+            </w:pPr>
+            <w:r>
+              <w:rPr>
+                <w:rFonts w:hint="default"/>
+                <w:lang w:val="en-US" w:eastAsia="zh-CN"/>
+              </w:rPr>
+              <w:t>Construct</w:t>
+            </w:r>
+          </w:p>
+        </w:tc>
+        <w:tc>
+          <w:tcPr>
+            <w:tcW w:w="5654" w:type="dxa"/>
+            <w:shd w:val="clear"/>
+            <w:vAlign w:val="center"/>
+          </w:tcPr>
+          <w:p>
+            <w:pPr>
+              <w:rPr>
+                <w:rFonts w:hint="default"/>
+                <w:lang w:val="en-US"/>
+              </w:rPr>
+            </w:pPr>
+            <w:r>
+              <w:rPr>
+                <w:rFonts w:hint="default"/>
+                <w:lang w:val="en-US" w:eastAsia="zh-CN"/>
+              </w:rPr>
+              <w:t>Description</w:t>
+            </w:r>
+          </w:p>
+        </w:tc>
+      </w:tr>
+      <w:tr>
+        <w:tblPrEx>
+          <w:tblBorders>
+            <w:top w:val="outset" w:color="auto" w:sz="6" w:space="0"/>
+            <w:left w:val="outset" w:color="auto" w:sz="6" w:space="0"/>
+            <w:bottom w:val="outset" w:color="auto" w:sz="6" w:space="0"/>
+            <w:right w:val="outset" w:color="auto" w:sz="6" w:space="0"/>
+            <w:insideH w:val="outset" w:color="auto" w:sz="6" w:space="0"/>
+            <w:insideV w:val="outset" w:color="auto" w:sz="6" w:space="0"/>
+          </w:tblBorders>
+          <w:shd w:val="clear"/>
+          <w:tblLayout w:type="fixed"/>
+        </w:tblPrEx>
+        <w:trPr>
+          <w:tblCellSpacing w:w="15" w:type="dxa"/>
+        </w:trPr>
+        <w:tc>
+          <w:tcPr>
+            <w:tcW w:w="1506" w:type="dxa"/>
+            <w:shd w:val="clear"/>
+            <w:vAlign w:val="center"/>
+          </w:tcPr>
+          <w:p>
+            <w:pPr>
+              <w:rPr>
+                <w:rFonts w:hint="default"/>
+                <w:lang w:val="en-US"/>
+              </w:rPr>
+            </w:pPr>
+            <w:r>
+              <w:rPr>
+                <w:lang w:val="en-US" w:eastAsia="zh-CN"/>
+              </w:rPr>
+              <w:t>[abc]</w:t>
+            </w:r>
+          </w:p>
+        </w:tc>
+        <w:tc>
+          <w:tcPr>
+            <w:tcW w:w="5654" w:type="dxa"/>
+            <w:shd w:val="clear"/>
+            <w:vAlign w:val="center"/>
+          </w:tcPr>
+          <w:p>
+            <w:pPr>
+              <w:rPr>
+                <w:rFonts w:hint="default"/>
+                <w:lang w:val="en-US"/>
+              </w:rPr>
+            </w:pPr>
+            <w:r>
+              <w:rPr>
+                <w:rFonts w:hint="default"/>
+                <w:lang w:val="en-US" w:eastAsia="zh-CN"/>
+              </w:rPr>
+              <w:t>a, b, or c (simple class)</w:t>
+            </w:r>
+          </w:p>
+        </w:tc>
+      </w:tr>
+      <w:tr>
+        <w:tblPrEx>
+          <w:tblBorders>
+            <w:top w:val="outset" w:color="auto" w:sz="6" w:space="0"/>
+            <w:left w:val="outset" w:color="auto" w:sz="6" w:space="0"/>
+            <w:bottom w:val="outset" w:color="auto" w:sz="6" w:space="0"/>
+            <w:right w:val="outset" w:color="auto" w:sz="6" w:space="0"/>
+            <w:insideH w:val="outset" w:color="auto" w:sz="6" w:space="0"/>
+            <w:insideV w:val="outset" w:color="auto" w:sz="6" w:space="0"/>
+          </w:tblBorders>
+          <w:shd w:val="clear"/>
+          <w:tblLayout w:type="fixed"/>
+        </w:tblPrEx>
+        <w:trPr>
+          <w:tblCellSpacing w:w="15" w:type="dxa"/>
+        </w:trPr>
+        <w:tc>
+          <w:tcPr>
+            <w:tcW w:w="1506" w:type="dxa"/>
+            <w:shd w:val="clear"/>
+            <w:vAlign w:val="center"/>
+          </w:tcPr>
+          <w:p>
+            <w:pPr>
+              <w:rPr>
+                <w:rFonts w:hint="default"/>
+                <w:lang w:val="en-US"/>
+              </w:rPr>
+            </w:pPr>
+            <w:r>
+              <w:rPr>
+                <w:rFonts w:hint="default"/>
+                <w:lang w:val="en-US" w:eastAsia="zh-CN"/>
+              </w:rPr>
+              <w:t>[^abc]</w:t>
+            </w:r>
+          </w:p>
+        </w:tc>
+        <w:tc>
+          <w:tcPr>
+            <w:tcW w:w="5654" w:type="dxa"/>
+            <w:shd w:val="clear"/>
+            <w:vAlign w:val="center"/>
+          </w:tcPr>
+          <w:p>
+            <w:pPr>
+              <w:rPr>
+                <w:rFonts w:hint="default"/>
+                <w:lang w:val="en-US"/>
+              </w:rPr>
+            </w:pPr>
+            <w:r>
+              <w:rPr>
+                <w:rFonts w:hint="default"/>
+                <w:lang w:val="en-US" w:eastAsia="zh-CN"/>
+              </w:rPr>
+              <w:t>Any character except a, b, or c (negation)</w:t>
+            </w:r>
+          </w:p>
+        </w:tc>
+      </w:tr>
+      <w:tr>
+        <w:tblPrEx>
+          <w:tblBorders>
+            <w:top w:val="outset" w:color="auto" w:sz="6" w:space="0"/>
+            <w:left w:val="outset" w:color="auto" w:sz="6" w:space="0"/>
+            <w:bottom w:val="outset" w:color="auto" w:sz="6" w:space="0"/>
+            <w:right w:val="outset" w:color="auto" w:sz="6" w:space="0"/>
+            <w:insideH w:val="outset" w:color="auto" w:sz="6" w:space="0"/>
+            <w:insideV w:val="outset" w:color="auto" w:sz="6" w:space="0"/>
+          </w:tblBorders>
+          <w:shd w:val="clear"/>
+          <w:tblLayout w:type="fixed"/>
+        </w:tblPrEx>
+        <w:trPr>
+          <w:tblCellSpacing w:w="15" w:type="dxa"/>
+        </w:trPr>
+        <w:tc>
+          <w:tcPr>
+            <w:tcW w:w="1506" w:type="dxa"/>
+            <w:shd w:val="clear"/>
+            <w:vAlign w:val="center"/>
+          </w:tcPr>
+          <w:p>
+            <w:pPr>
+              <w:rPr>
+                <w:rFonts w:hint="default"/>
+                <w:lang w:val="en-US"/>
+              </w:rPr>
+            </w:pPr>
+            <w:r>
+              <w:rPr>
+                <w:rFonts w:hint="default"/>
+                <w:lang w:val="en-US" w:eastAsia="zh-CN"/>
+              </w:rPr>
+              <w:t>[a-zA-Z]</w:t>
+            </w:r>
+          </w:p>
+        </w:tc>
+        <w:tc>
+          <w:tcPr>
+            <w:tcW w:w="5654" w:type="dxa"/>
+            <w:shd w:val="clear"/>
+            <w:vAlign w:val="center"/>
+          </w:tcPr>
+          <w:p>
+            <w:pPr>
+              <w:rPr>
+                <w:rFonts w:hint="default"/>
+                <w:lang w:val="en-US"/>
+              </w:rPr>
+            </w:pPr>
+            <w:r>
+              <w:rPr>
+                <w:rFonts w:hint="default"/>
+                <w:lang w:val="en-US" w:eastAsia="zh-CN"/>
+              </w:rPr>
+              <w:t>a through z, or A through Z, inclusive (range)</w:t>
+            </w:r>
+          </w:p>
+        </w:tc>
+      </w:tr>
+      <w:tr>
+        <w:tblPrEx>
+          <w:tblBorders>
+            <w:top w:val="outset" w:color="auto" w:sz="6" w:space="0"/>
+            <w:left w:val="outset" w:color="auto" w:sz="6" w:space="0"/>
+            <w:bottom w:val="outset" w:color="auto" w:sz="6" w:space="0"/>
+            <w:right w:val="outset" w:color="auto" w:sz="6" w:space="0"/>
+            <w:insideH w:val="outset" w:color="auto" w:sz="6" w:space="0"/>
+            <w:insideV w:val="outset" w:color="auto" w:sz="6" w:space="0"/>
+          </w:tblBorders>
+          <w:shd w:val="clear"/>
+          <w:tblLayout w:type="fixed"/>
+        </w:tblPrEx>
+        <w:trPr>
+          <w:tblCellSpacing w:w="15" w:type="dxa"/>
+        </w:trPr>
+        <w:tc>
+          <w:tcPr>
+            <w:tcW w:w="1506" w:type="dxa"/>
+            <w:shd w:val="clear"/>
+            <w:vAlign w:val="center"/>
+          </w:tcPr>
+          <w:p>
+            <w:pPr>
+              <w:rPr>
+                <w:rFonts w:hint="default"/>
+                <w:lang w:val="en-US"/>
+              </w:rPr>
+            </w:pPr>
+            <w:r>
+              <w:rPr>
+                <w:rFonts w:hint="default"/>
+                <w:lang w:val="en-US" w:eastAsia="zh-CN"/>
+              </w:rPr>
+              <w:t>[a-d[m-p]]</w:t>
+            </w:r>
+          </w:p>
+        </w:tc>
+        <w:tc>
+          <w:tcPr>
+            <w:tcW w:w="5654" w:type="dxa"/>
+            <w:shd w:val="clear"/>
+            <w:vAlign w:val="center"/>
+          </w:tcPr>
+          <w:p>
+            <w:pPr>
+              <w:rPr>
+                <w:rFonts w:hint="default"/>
+                <w:lang w:val="en-US"/>
+              </w:rPr>
+            </w:pPr>
+            <w:r>
+              <w:rPr>
+                <w:rFonts w:hint="default"/>
+                <w:lang w:val="en-US" w:eastAsia="zh-CN"/>
+              </w:rPr>
+              <w:t>a through d, or m through p: [a-dm-p] (union)</w:t>
+            </w:r>
+          </w:p>
+        </w:tc>
+      </w:tr>
+      <w:tr>
+        <w:tblPrEx>
+          <w:tblBorders>
+            <w:top w:val="outset" w:color="auto" w:sz="6" w:space="0"/>
+            <w:left w:val="outset" w:color="auto" w:sz="6" w:space="0"/>
+            <w:bottom w:val="outset" w:color="auto" w:sz="6" w:space="0"/>
+            <w:right w:val="outset" w:color="auto" w:sz="6" w:space="0"/>
+            <w:insideH w:val="outset" w:color="auto" w:sz="6" w:space="0"/>
+            <w:insideV w:val="outset" w:color="auto" w:sz="6" w:space="0"/>
+          </w:tblBorders>
+          <w:shd w:val="clear"/>
+          <w:tblLayout w:type="fixed"/>
+        </w:tblPrEx>
+        <w:trPr>
+          <w:tblCellSpacing w:w="15" w:type="dxa"/>
+        </w:trPr>
+        <w:tc>
+          <w:tcPr>
+            <w:tcW w:w="1506" w:type="dxa"/>
+            <w:shd w:val="clear"/>
+            <w:vAlign w:val="center"/>
+          </w:tcPr>
+          <w:p>
+            <w:pPr>
+              <w:rPr>
+                <w:rFonts w:hint="default"/>
+                <w:lang w:val="en-US"/>
+              </w:rPr>
+            </w:pPr>
+            <w:r>
+              <w:rPr>
+                <w:rFonts w:hint="default"/>
+                <w:lang w:val="en-US" w:eastAsia="zh-CN"/>
+              </w:rPr>
+              <w:t>[a-z&amp;&amp;[def]]</w:t>
+            </w:r>
+          </w:p>
+        </w:tc>
+        <w:tc>
+          <w:tcPr>
+            <w:tcW w:w="5654" w:type="dxa"/>
+            <w:shd w:val="clear"/>
+            <w:vAlign w:val="center"/>
+          </w:tcPr>
+          <w:p>
+            <w:pPr>
+              <w:rPr>
+                <w:rFonts w:hint="default"/>
+                <w:lang w:val="en-US"/>
+              </w:rPr>
+            </w:pPr>
+            <w:r>
+              <w:rPr>
+                <w:rFonts w:hint="default"/>
+                <w:lang w:val="en-US" w:eastAsia="zh-CN"/>
+              </w:rPr>
+              <w:t>d, e, or f (intersection)</w:t>
+            </w:r>
+          </w:p>
+        </w:tc>
+      </w:tr>
+      <w:tr>
+        <w:tblPrEx>
+          <w:tblBorders>
+            <w:top w:val="outset" w:color="auto" w:sz="6" w:space="0"/>
+            <w:left w:val="outset" w:color="auto" w:sz="6" w:space="0"/>
+            <w:bottom w:val="outset" w:color="auto" w:sz="6" w:space="0"/>
+            <w:right w:val="outset" w:color="auto" w:sz="6" w:space="0"/>
+            <w:insideH w:val="outset" w:color="auto" w:sz="6" w:space="0"/>
+            <w:insideV w:val="outset" w:color="auto" w:sz="6" w:space="0"/>
+          </w:tblBorders>
+          <w:shd w:val="clear"/>
+          <w:tblLayout w:type="fixed"/>
+        </w:tblPrEx>
+        <w:trPr>
+          <w:tblCellSpacing w:w="15" w:type="dxa"/>
+        </w:trPr>
+        <w:tc>
+          <w:tcPr>
+            <w:tcW w:w="1506" w:type="dxa"/>
+            <w:shd w:val="clear"/>
+            <w:vAlign w:val="center"/>
+          </w:tcPr>
+          <w:p>
+            <w:pPr>
+              <w:rPr>
+                <w:rFonts w:hint="default"/>
+                <w:lang w:val="en-US"/>
+              </w:rPr>
+            </w:pPr>
+            <w:r>
+              <w:rPr>
+                <w:rFonts w:hint="default"/>
+                <w:lang w:val="en-US" w:eastAsia="zh-CN"/>
+              </w:rPr>
+              <w:t>[a-z&amp;&amp;[^bc]]</w:t>
+            </w:r>
+          </w:p>
+        </w:tc>
+        <w:tc>
+          <w:tcPr>
+            <w:tcW w:w="5654" w:type="dxa"/>
+            <w:shd w:val="clear"/>
+            <w:vAlign w:val="center"/>
+          </w:tcPr>
+          <w:p>
+            <w:pPr>
+              <w:rPr>
+                <w:rFonts w:hint="default"/>
+                <w:lang w:val="en-US"/>
+              </w:rPr>
+            </w:pPr>
+            <w:r>
+              <w:rPr>
+                <w:rFonts w:hint="default"/>
+                <w:lang w:val="en-US" w:eastAsia="zh-CN"/>
+              </w:rPr>
+              <w:t>a through z, except for b and c: [ad-z] (subtraction)</w:t>
+            </w:r>
+          </w:p>
+        </w:tc>
+      </w:tr>
+      <w:tr>
+        <w:tblPrEx>
+          <w:tblBorders>
+            <w:top w:val="outset" w:color="auto" w:sz="6" w:space="0"/>
+            <w:left w:val="outset" w:color="auto" w:sz="6" w:space="0"/>
+            <w:bottom w:val="outset" w:color="auto" w:sz="6" w:space="0"/>
+            <w:right w:val="outset" w:color="auto" w:sz="6" w:space="0"/>
+            <w:insideH w:val="outset" w:color="auto" w:sz="6" w:space="0"/>
+            <w:insideV w:val="outset" w:color="auto" w:sz="6" w:space="0"/>
+          </w:tblBorders>
+          <w:shd w:val="clear"/>
+          <w:tblLayout w:type="fixed"/>
+        </w:tblPrEx>
+        <w:trPr>
+          <w:tblCellSpacing w:w="15" w:type="dxa"/>
+        </w:trPr>
+        <w:tc>
+          <w:tcPr>
+            <w:tcW w:w="1506" w:type="dxa"/>
+            <w:shd w:val="clear"/>
+            <w:vAlign w:val="center"/>
+          </w:tcPr>
+          <w:p>
+            <w:pPr>
+              <w:rPr>
+                <w:rFonts w:hint="default"/>
+                <w:lang w:val="en-US"/>
+              </w:rPr>
+            </w:pPr>
+            <w:r>
+              <w:rPr>
+                <w:rFonts w:hint="default"/>
+                <w:lang w:val="en-US" w:eastAsia="zh-CN"/>
+              </w:rPr>
+              <w:t>[a-z&amp;&amp;[^m-p]]</w:t>
+            </w:r>
+          </w:p>
+        </w:tc>
+        <w:tc>
+          <w:tcPr>
+            <w:tcW w:w="5654" w:type="dxa"/>
+            <w:shd w:val="clear"/>
+            <w:vAlign w:val="center"/>
+          </w:tcPr>
+          <w:p>
+            <w:pPr>
+              <w:rPr>
+                <w:rFonts w:hint="default"/>
+                <w:lang w:val="en-US"/>
+              </w:rPr>
+            </w:pPr>
+            <w:r>
+              <w:rPr>
+                <w:rFonts w:hint="default"/>
+                <w:lang w:val="en-US" w:eastAsia="zh-CN"/>
+              </w:rPr>
+              <w:t>a through z, and not m through p: [a-lq-z] (subtraction)</w:t>
+            </w:r>
+          </w:p>
+        </w:tc>
+      </w:tr>
+    </w:tbl>
+    <w:p>
+      <w:pPr>
+        <w:rPr>
+          <w:lang w:val="en-US"/>
+        </w:rPr>
+      </w:pPr>
+    </w:p>
+    <w:tbl>
+      <w:tblPr>
+        <w:tblW w:w="6782" w:type="dxa"/>
+        <w:tblCellSpacing w:w="15" w:type="dxa"/>
+        <w:tblInd w:w="0" w:type="dxa"/>
+        <w:tblBorders>
+          <w:top w:val="outset" w:color="auto" w:sz="6" w:space="0"/>
+          <w:left w:val="outset" w:color="auto" w:sz="6" w:space="0"/>
+          <w:bottom w:val="outset" w:color="auto" w:sz="6" w:space="0"/>
+          <w:right w:val="outset" w:color="auto" w:sz="6" w:space="0"/>
+          <w:insideH w:val="outset" w:color="auto" w:sz="6" w:space="0"/>
+          <w:insideV w:val="outset" w:color="auto" w:sz="6" w:space="0"/>
+        </w:tblBorders>
+        <w:shd w:val="clear"/>
+        <w:tblLayout w:type="fixed"/>
+        <w:tblCellMar>
+          <w:top w:w="15" w:type="dxa"/>
+          <w:left w:w="15" w:type="dxa"/>
+          <w:bottom w:w="15" w:type="dxa"/>
+          <w:right w:w="15" w:type="dxa"/>
+        </w:tblCellMar>
+      </w:tblPr>
+      <w:tblGrid>
+        <w:gridCol w:w="1099"/>
+        <w:gridCol w:w="5683"/>
+      </w:tblGrid>
+      <w:tr>
+        <w:tblPrEx>
+          <w:tblBorders>
+            <w:top w:val="outset" w:color="auto" w:sz="6" w:space="0"/>
+            <w:left w:val="outset" w:color="auto" w:sz="6" w:space="0"/>
+            <w:bottom w:val="outset" w:color="auto" w:sz="6" w:space="0"/>
+            <w:right w:val="outset" w:color="auto" w:sz="6" w:space="0"/>
+            <w:insideH w:val="outset" w:color="auto" w:sz="6" w:space="0"/>
+            <w:insideV w:val="outset" w:color="auto" w:sz="6" w:space="0"/>
+          </w:tblBorders>
+          <w:shd w:val="clear"/>
+          <w:tblLayout w:type="fixed"/>
+        </w:tblPrEx>
+        <w:trPr>
+          <w:tblCellSpacing w:w="15" w:type="dxa"/>
+        </w:trPr>
+        <w:tc>
+          <w:tcPr>
+            <w:tcW w:w="1054" w:type="dxa"/>
+            <w:shd w:val="clear"/>
+            <w:vAlign w:val="center"/>
+          </w:tcPr>
+          <w:p>
+            <w:pPr>
+              <w:rPr>
+                <w:lang w:val="en-US"/>
+              </w:rPr>
+            </w:pPr>
+            <w:r>
+              <w:rPr>
+                <w:rFonts w:hint="default"/>
+                <w:lang w:val="en-US" w:eastAsia="zh-CN"/>
+              </w:rPr>
+              <w:t>Construct</w:t>
+            </w:r>
+          </w:p>
+        </w:tc>
+        <w:tc>
+          <w:tcPr>
+            <w:tcW w:w="5638" w:type="dxa"/>
+            <w:shd w:val="clear"/>
+            <w:vAlign w:val="center"/>
+          </w:tcPr>
+          <w:p>
+            <w:pPr>
+              <w:rPr>
+                <w:rFonts w:hint="default"/>
+                <w:lang w:val="en-US"/>
+              </w:rPr>
+            </w:pPr>
+            <w:r>
+              <w:rPr>
+                <w:rFonts w:hint="default"/>
+                <w:lang w:val="en-US" w:eastAsia="zh-CN"/>
+              </w:rPr>
+              <w:t>Description</w:t>
+            </w:r>
+          </w:p>
+        </w:tc>
+      </w:tr>
+      <w:tr>
+        <w:tblPrEx>
+          <w:tblBorders>
+            <w:top w:val="outset" w:color="auto" w:sz="6" w:space="0"/>
+            <w:left w:val="outset" w:color="auto" w:sz="6" w:space="0"/>
+            <w:bottom w:val="outset" w:color="auto" w:sz="6" w:space="0"/>
+            <w:right w:val="outset" w:color="auto" w:sz="6" w:space="0"/>
+            <w:insideH w:val="outset" w:color="auto" w:sz="6" w:space="0"/>
+            <w:insideV w:val="outset" w:color="auto" w:sz="6" w:space="0"/>
+          </w:tblBorders>
+          <w:tblLayout w:type="fixed"/>
+        </w:tblPrEx>
+        <w:trPr>
+          <w:tblCellSpacing w:w="15" w:type="dxa"/>
+        </w:trPr>
+        <w:tc>
+          <w:tcPr>
+            <w:tcW w:w="1054" w:type="dxa"/>
+            <w:shd w:val="clear"/>
+            <w:vAlign w:val="center"/>
+          </w:tcPr>
+          <w:p>
+            <w:pPr>
+              <w:rPr>
+                <w:rFonts w:hint="default"/>
+                <w:lang w:val="en-US"/>
+              </w:rPr>
+            </w:pPr>
+            <w:r>
+              <w:rPr>
+                <w:lang w:val="en-US" w:eastAsia="zh-CN"/>
+              </w:rPr>
+              <w:t>.</w:t>
+            </w:r>
+          </w:p>
+        </w:tc>
+        <w:tc>
+          <w:tcPr>
+            <w:tcW w:w="5638" w:type="dxa"/>
+            <w:shd w:val="clear"/>
+            <w:vAlign w:val="center"/>
+          </w:tcPr>
+          <w:p>
+            <w:pPr>
+              <w:rPr>
+                <w:rFonts w:hint="default"/>
+                <w:lang w:val="en-US"/>
+              </w:rPr>
+            </w:pPr>
+            <w:r>
+              <w:rPr>
+                <w:rFonts w:hint="default"/>
+                <w:lang w:val="en-US" w:eastAsia="zh-CN"/>
+              </w:rPr>
+              <w:t>Any character (may or may not match line terminators)</w:t>
+            </w:r>
+          </w:p>
+        </w:tc>
+      </w:tr>
+      <w:tr>
+        <w:tblPrEx>
+          <w:tblBorders>
+            <w:top w:val="outset" w:color="auto" w:sz="6" w:space="0"/>
+            <w:left w:val="outset" w:color="auto" w:sz="6" w:space="0"/>
+            <w:bottom w:val="outset" w:color="auto" w:sz="6" w:space="0"/>
+            <w:right w:val="outset" w:color="auto" w:sz="6" w:space="0"/>
+            <w:insideH w:val="outset" w:color="auto" w:sz="6" w:space="0"/>
+            <w:insideV w:val="outset" w:color="auto" w:sz="6" w:space="0"/>
+          </w:tblBorders>
+          <w:shd w:val="clear"/>
+          <w:tblLayout w:type="fixed"/>
+        </w:tblPrEx>
+        <w:trPr>
+          <w:tblCellSpacing w:w="15" w:type="dxa"/>
+        </w:trPr>
+        <w:tc>
+          <w:tcPr>
+            <w:tcW w:w="1054" w:type="dxa"/>
+            <w:shd w:val="clear"/>
+            <w:vAlign w:val="center"/>
+          </w:tcPr>
+          <w:p>
+            <w:pPr>
+              <w:rPr>
+                <w:rFonts w:hint="default"/>
+                <w:lang w:val="en-US"/>
+              </w:rPr>
+            </w:pPr>
+            <w:r>
+              <w:rPr>
+                <w:rFonts w:hint="default"/>
+                <w:lang w:val="en-US" w:eastAsia="zh-CN"/>
+              </w:rPr>
+              <w:t>\d</w:t>
+            </w:r>
+          </w:p>
+        </w:tc>
+        <w:tc>
+          <w:tcPr>
+            <w:tcW w:w="5638" w:type="dxa"/>
+            <w:shd w:val="clear"/>
+            <w:vAlign w:val="center"/>
+          </w:tcPr>
+          <w:p>
+            <w:pPr>
+              <w:rPr>
+                <w:rFonts w:hint="default"/>
+                <w:lang w:val="en-US"/>
+              </w:rPr>
+            </w:pPr>
+            <w:r>
+              <w:rPr>
+                <w:rFonts w:hint="default"/>
+                <w:lang w:val="en-US" w:eastAsia="zh-CN"/>
+              </w:rPr>
+              <w:t>A digit: [0-9]</w:t>
+            </w:r>
+          </w:p>
+        </w:tc>
+      </w:tr>
+      <w:tr>
+        <w:tblPrEx>
+          <w:tblBorders>
+            <w:top w:val="outset" w:color="auto" w:sz="6" w:space="0"/>
+            <w:left w:val="outset" w:color="auto" w:sz="6" w:space="0"/>
+            <w:bottom w:val="outset" w:color="auto" w:sz="6" w:space="0"/>
+            <w:right w:val="outset" w:color="auto" w:sz="6" w:space="0"/>
+            <w:insideH w:val="outset" w:color="auto" w:sz="6" w:space="0"/>
+            <w:insideV w:val="outset" w:color="auto" w:sz="6" w:space="0"/>
+          </w:tblBorders>
+          <w:shd w:val="clear"/>
+          <w:tblLayout w:type="fixed"/>
+        </w:tblPrEx>
+        <w:trPr>
+          <w:tblCellSpacing w:w="15" w:type="dxa"/>
+        </w:trPr>
+        <w:tc>
+          <w:tcPr>
+            <w:tcW w:w="1054" w:type="dxa"/>
+            <w:shd w:val="clear"/>
+            <w:vAlign w:val="center"/>
+          </w:tcPr>
+          <w:p>
+            <w:pPr>
+              <w:rPr>
+                <w:rFonts w:hint="default"/>
+                <w:lang w:val="en-US"/>
+              </w:rPr>
+            </w:pPr>
+            <w:r>
+              <w:rPr>
+                <w:rFonts w:hint="default"/>
+                <w:lang w:val="en-US" w:eastAsia="zh-CN"/>
+              </w:rPr>
+              <w:t>\D</w:t>
+            </w:r>
+          </w:p>
+        </w:tc>
+        <w:tc>
+          <w:tcPr>
+            <w:tcW w:w="5638" w:type="dxa"/>
+            <w:shd w:val="clear"/>
+            <w:vAlign w:val="center"/>
+          </w:tcPr>
+          <w:p>
+            <w:pPr>
+              <w:rPr>
+                <w:rFonts w:hint="default"/>
+                <w:lang w:val="en-US"/>
+              </w:rPr>
+            </w:pPr>
+            <w:r>
+              <w:rPr>
+                <w:rFonts w:hint="default"/>
+                <w:lang w:val="en-US" w:eastAsia="zh-CN"/>
+              </w:rPr>
+              <w:t>A non-digit: [^0-9]</w:t>
+            </w:r>
+          </w:p>
+        </w:tc>
+      </w:tr>
+      <w:tr>
+        <w:tblPrEx>
+          <w:tblBorders>
+            <w:top w:val="outset" w:color="auto" w:sz="6" w:space="0"/>
+            <w:left w:val="outset" w:color="auto" w:sz="6" w:space="0"/>
+            <w:bottom w:val="outset" w:color="auto" w:sz="6" w:space="0"/>
+            <w:right w:val="outset" w:color="auto" w:sz="6" w:space="0"/>
+            <w:insideH w:val="outset" w:color="auto" w:sz="6" w:space="0"/>
+            <w:insideV w:val="outset" w:color="auto" w:sz="6" w:space="0"/>
+          </w:tblBorders>
+          <w:shd w:val="clear"/>
+          <w:tblLayout w:type="fixed"/>
+        </w:tblPrEx>
+        <w:trPr>
+          <w:tblCellSpacing w:w="15" w:type="dxa"/>
+        </w:trPr>
+        <w:tc>
+          <w:tcPr>
+            <w:tcW w:w="1054" w:type="dxa"/>
+            <w:shd w:val="clear"/>
+            <w:vAlign w:val="center"/>
+          </w:tcPr>
+          <w:p>
+            <w:pPr>
+              <w:rPr>
+                <w:rFonts w:hint="default"/>
+                <w:lang w:val="en-US"/>
+              </w:rPr>
+            </w:pPr>
+            <w:r>
+              <w:rPr>
+                <w:rFonts w:hint="default"/>
+                <w:lang w:val="en-US" w:eastAsia="zh-CN"/>
+              </w:rPr>
+              <w:t>\s</w:t>
+            </w:r>
+          </w:p>
+        </w:tc>
+        <w:tc>
+          <w:tcPr>
+            <w:tcW w:w="5638" w:type="dxa"/>
+            <w:shd w:val="clear"/>
+            <w:vAlign w:val="center"/>
+          </w:tcPr>
+          <w:p>
+            <w:pPr>
+              <w:rPr>
+                <w:rFonts w:hint="default"/>
+                <w:lang w:val="en-US"/>
+              </w:rPr>
+            </w:pPr>
+            <w:r>
+              <w:rPr>
+                <w:rFonts w:hint="default"/>
+                <w:lang w:val="en-US" w:eastAsia="zh-CN"/>
+              </w:rPr>
+              <w:t>A whitespace character: [ \t\n\x0B\f\r]</w:t>
+            </w:r>
+          </w:p>
+        </w:tc>
+      </w:tr>
+      <w:tr>
+        <w:tblPrEx>
+          <w:tblBorders>
+            <w:top w:val="outset" w:color="auto" w:sz="6" w:space="0"/>
+            <w:left w:val="outset" w:color="auto" w:sz="6" w:space="0"/>
+            <w:bottom w:val="outset" w:color="auto" w:sz="6" w:space="0"/>
+            <w:right w:val="outset" w:color="auto" w:sz="6" w:space="0"/>
+            <w:insideH w:val="outset" w:color="auto" w:sz="6" w:space="0"/>
+            <w:insideV w:val="outset" w:color="auto" w:sz="6" w:space="0"/>
+          </w:tblBorders>
+          <w:shd w:val="clear"/>
+          <w:tblLayout w:type="fixed"/>
+        </w:tblPrEx>
+        <w:trPr>
+          <w:tblCellSpacing w:w="15" w:type="dxa"/>
+        </w:trPr>
+        <w:tc>
+          <w:tcPr>
+            <w:tcW w:w="1054" w:type="dxa"/>
+            <w:shd w:val="clear"/>
+            <w:vAlign w:val="center"/>
+          </w:tcPr>
+          <w:p>
+            <w:pPr>
+              <w:rPr>
+                <w:rFonts w:hint="default"/>
+                <w:lang w:val="en-US"/>
+              </w:rPr>
+            </w:pPr>
+            <w:r>
+              <w:rPr>
+                <w:rFonts w:hint="default"/>
+                <w:lang w:val="en-US" w:eastAsia="zh-CN"/>
+              </w:rPr>
+              <w:t>\S</w:t>
+            </w:r>
+          </w:p>
+        </w:tc>
+        <w:tc>
+          <w:tcPr>
+            <w:tcW w:w="5638" w:type="dxa"/>
+            <w:shd w:val="clear"/>
+            <w:vAlign w:val="center"/>
+          </w:tcPr>
+          <w:p>
+            <w:pPr>
+              <w:rPr>
+                <w:rFonts w:hint="default"/>
+                <w:lang w:val="en-US"/>
+              </w:rPr>
+            </w:pPr>
+            <w:r>
+              <w:rPr>
+                <w:rFonts w:hint="default"/>
+                <w:lang w:val="en-US" w:eastAsia="zh-CN"/>
+              </w:rPr>
+              <w:t>A non-whitespace character:[^\s]</w:t>
+            </w:r>
+          </w:p>
+        </w:tc>
+      </w:tr>
+      <w:tr>
+        <w:tblPrEx>
+          <w:tblBorders>
+            <w:top w:val="outset" w:color="auto" w:sz="6" w:space="0"/>
+            <w:left w:val="outset" w:color="auto" w:sz="6" w:space="0"/>
+            <w:bottom w:val="outset" w:color="auto" w:sz="6" w:space="0"/>
+            <w:right w:val="outset" w:color="auto" w:sz="6" w:space="0"/>
+            <w:insideH w:val="outset" w:color="auto" w:sz="6" w:space="0"/>
+            <w:insideV w:val="outset" w:color="auto" w:sz="6" w:space="0"/>
+          </w:tblBorders>
+          <w:shd w:val="clear"/>
+          <w:tblLayout w:type="fixed"/>
+        </w:tblPrEx>
+        <w:trPr>
+          <w:tblCellSpacing w:w="15" w:type="dxa"/>
+        </w:trPr>
+        <w:tc>
+          <w:tcPr>
+            <w:tcW w:w="1054" w:type="dxa"/>
+            <w:shd w:val="clear"/>
+            <w:vAlign w:val="center"/>
+          </w:tcPr>
+          <w:p>
+            <w:pPr>
+              <w:rPr>
+                <w:rFonts w:hint="default"/>
+                <w:lang w:val="en-US"/>
+              </w:rPr>
+            </w:pPr>
+            <w:r>
+              <w:rPr>
+                <w:rFonts w:hint="default"/>
+                <w:lang w:val="en-US" w:eastAsia="zh-CN"/>
+              </w:rPr>
+              <w:t>\w</w:t>
+            </w:r>
+          </w:p>
+        </w:tc>
+        <w:tc>
+          <w:tcPr>
+            <w:tcW w:w="5638" w:type="dxa"/>
+            <w:shd w:val="clear"/>
+            <w:vAlign w:val="center"/>
+          </w:tcPr>
+          <w:p>
+            <w:pPr>
+              <w:rPr>
+                <w:rFonts w:hint="default"/>
+                <w:lang w:val="en-US"/>
+              </w:rPr>
+            </w:pPr>
+            <w:r>
+              <w:rPr>
+                <w:rFonts w:hint="default"/>
+                <w:lang w:val="en-US" w:eastAsia="zh-CN"/>
+              </w:rPr>
+              <w:t>A word character: [a-zA-Z_0-9]</w:t>
+            </w:r>
+          </w:p>
+        </w:tc>
+      </w:tr>
+      <w:tr>
+        <w:tblPrEx>
+          <w:tblBorders>
+            <w:top w:val="outset" w:color="auto" w:sz="6" w:space="0"/>
+            <w:left w:val="outset" w:color="auto" w:sz="6" w:space="0"/>
+            <w:bottom w:val="outset" w:color="auto" w:sz="6" w:space="0"/>
+            <w:right w:val="outset" w:color="auto" w:sz="6" w:space="0"/>
+            <w:insideH w:val="outset" w:color="auto" w:sz="6" w:space="0"/>
+            <w:insideV w:val="outset" w:color="auto" w:sz="6" w:space="0"/>
+          </w:tblBorders>
+          <w:shd w:val="clear"/>
+          <w:tblLayout w:type="fixed"/>
+        </w:tblPrEx>
+        <w:trPr>
+          <w:tblCellSpacing w:w="15" w:type="dxa"/>
+        </w:trPr>
+        <w:tc>
+          <w:tcPr>
+            <w:tcW w:w="1054" w:type="dxa"/>
+            <w:shd w:val="clear"/>
+            <w:vAlign w:val="center"/>
+          </w:tcPr>
+          <w:p>
+            <w:pPr>
+              <w:rPr>
+                <w:rFonts w:hint="default"/>
+                <w:lang w:val="en-US"/>
+              </w:rPr>
+            </w:pPr>
+            <w:r>
+              <w:rPr>
+                <w:rFonts w:hint="default"/>
+                <w:lang w:val="en-US" w:eastAsia="zh-CN"/>
+              </w:rPr>
+              <w:t>\W</w:t>
+            </w:r>
+          </w:p>
+        </w:tc>
+        <w:tc>
+          <w:tcPr>
+            <w:tcW w:w="5638" w:type="dxa"/>
+            <w:shd w:val="clear"/>
+            <w:vAlign w:val="center"/>
+          </w:tcPr>
+          <w:p>
+            <w:pPr>
+              <w:rPr>
+                <w:rFonts w:hint="default"/>
+                <w:lang w:val="en-US"/>
+              </w:rPr>
+            </w:pPr>
+            <w:r>
+              <w:rPr>
+                <w:rFonts w:hint="default"/>
+                <w:lang w:val="en-US" w:eastAsia="zh-CN"/>
+              </w:rPr>
+              <w:t>A non-word character: [^\w]</w:t>
+            </w:r>
+          </w:p>
+        </w:tc>
+      </w:tr>
+    </w:tbl>
+    <w:p>
+      <w:pPr>
+        <w:rPr>
+          <w:lang w:val="en-US"/>
+        </w:rPr>
+      </w:pPr>
+    </w:p>
     <w:p>
       <w:pPr>
         <w:rPr>
@@ -23,6 +1062,13 @@
       </w:pPr>
       <w:bookmarkStart w:id="0" w:name="_GoBack"/>
       <w:bookmarkEnd w:id="0"/>
+    </w:p>
+    <w:p>
+      <w:pPr>
+        <w:rPr>
+          <w:lang w:val="en-US"/>
+        </w:rPr>
+      </w:pPr>
     </w:p>
     <w:sectPr>
       <w:pgSz w:w="11906" w:h="16838"/>
@@ -39,7 +1085,7 @@
   <w:docDefaults>
     <w:rPrDefault>
       <w:rPr>
-        <w:rFonts w:asciiTheme="minorHAnsi" w:hAnsiTheme="minorHAnsi" w:eastAsiaTheme="minorEastAsia" w:cstheme="minorBidi"/>
+        <w:rFonts w:ascii="Times New Roman" w:hAnsi="Times New Roman" w:eastAsia="SimSun" w:cs="Times New Roman"/>
       </w:rPr>
     </w:rPrDefault>
   </w:docDefaults>
@@ -314,7 +1360,7 @@
     <w:semiHidden/>
     <w:uiPriority w:val="0"/>
   </w:style>
-  <w:style w:type="table" w:default="1" w:styleId="3">
+  <w:style w:type="table" w:default="1" w:styleId="4">
     <w:name w:val="Normal Table"/>
     <w:semiHidden/>
     <w:uiPriority w:val="0"/>
@@ -327,6 +1373,16 @@
         <w:right w:w="108" w:type="dxa"/>
       </w:tblCellMar>
     </w:tblPr>
+  </w:style>
+  <w:style w:type="character" w:styleId="3">
+    <w:name w:val="HTML Code"/>
+    <w:basedOn w:val="2"/>
+    <w:uiPriority w:val="0"/>
+    <w:rPr>
+      <w:rFonts w:ascii="Courier New" w:hAnsi="Courier New" w:cs="Courier New"/>
+      <w:sz w:val="20"/>
+      <w:szCs w:val="20"/>
+    </w:rPr>
   </w:style>
 </w:styles>
 </file>

</xml_diff>